<commit_message>
SEARCH BAR WORKS, and next plan in logbook
basic search bar works, check all 3 logbook for update and next plan, basically need to process and analyse each week output for easier time in godot
</commit_message>
<xml_diff>
--- a/Software_Algorithm/Logbook.docx
+++ b/Software_Algorithm/Logbook.docx
@@ -114,8 +114,13 @@
         </w:numPr>
       </w:pPr>
       <w:r>
-        <w:t>Micro HDMI to HDMI cable adapter for monitor display to check video stream quality</w:t>
-      </w:r>
+        <w:t xml:space="preserve">Micro HDMI to HDMI cable adapter for monitor display to check video stream </w:t>
+      </w:r>
+      <w:proofErr w:type="gramStart"/>
+      <w:r>
+        <w:t>quality</w:t>
+      </w:r>
+      <w:proofErr w:type="gramEnd"/>
     </w:p>
     <w:p>
       <w:pPr>
@@ -265,7 +270,15 @@
         <w:t>recording</w:t>
       </w:r>
       <w:r>
-        <w:t xml:space="preserve"> both camera concurrently, results into </w:t>
+        <w:t xml:space="preserve"> </w:t>
+      </w:r>
+      <w:proofErr w:type="gramStart"/>
+      <w:r>
+        <w:t>both camera</w:t>
+      </w:r>
+      <w:proofErr w:type="gramEnd"/>
+      <w:r>
+        <w:t xml:space="preserve"> concurrently, results into </w:t>
       </w:r>
       <w:r>
         <w:t>24</w:t>
@@ -463,16 +476,26 @@
         <w:pStyle w:val="Subtitle"/>
       </w:pPr>
       <w:r>
-        <w:t>import subprocess</w:t>
-      </w:r>
-    </w:p>
-    <w:p>
-      <w:pPr>
-        <w:pStyle w:val="Subtitle"/>
-      </w:pPr>
-      <w:r>
-        <w:t>import time</w:t>
-      </w:r>
+        <w:t xml:space="preserve">import </w:t>
+      </w:r>
+      <w:proofErr w:type="gramStart"/>
+      <w:r>
+        <w:t>subprocess</w:t>
+      </w:r>
+      <w:proofErr w:type="gramEnd"/>
+    </w:p>
+    <w:p>
+      <w:pPr>
+        <w:pStyle w:val="Subtitle"/>
+      </w:pPr>
+      <w:r>
+        <w:t xml:space="preserve">import </w:t>
+      </w:r>
+      <w:proofErr w:type="gramStart"/>
+      <w:r>
+        <w:t>time</w:t>
+      </w:r>
+      <w:proofErr w:type="gramEnd"/>
     </w:p>
     <w:p>
       <w:pPr>
@@ -516,13 +539,18 @@
       </w:r>
       <w:proofErr w:type="spellEnd"/>
       <w:r>
-        <w:t>().</w:t>
+        <w:t>(</w:t>
+      </w:r>
+      <w:proofErr w:type="gramStart"/>
+      <w:r>
+        <w:t>).</w:t>
       </w:r>
       <w:proofErr w:type="spellStart"/>
       <w:r>
         <w:t>strftime</w:t>
       </w:r>
       <w:proofErr w:type="spellEnd"/>
+      <w:proofErr w:type="gramEnd"/>
       <w:r>
         <w:t>("%</w:t>
       </w:r>
@@ -735,10 +763,12 @@
         <w:t xml:space="preserve">    # Run the commands using </w:t>
       </w:r>
       <w:proofErr w:type="spellStart"/>
+      <w:proofErr w:type="gramStart"/>
       <w:r>
         <w:t>subprocess.Popen</w:t>
       </w:r>
       <w:proofErr w:type="spellEnd"/>
+      <w:proofErr w:type="gramEnd"/>
       <w:r>
         <w:t>() to start each process</w:t>
       </w:r>
@@ -751,10 +781,12 @@
         <w:t xml:space="preserve">    process_cam0 = </w:t>
       </w:r>
       <w:proofErr w:type="spellStart"/>
+      <w:proofErr w:type="gramStart"/>
       <w:r>
         <w:t>subprocess.Popen</w:t>
       </w:r>
       <w:proofErr w:type="spellEnd"/>
+      <w:proofErr w:type="gramEnd"/>
       <w:r>
         <w:t>(command_cam0, shell=True)</w:t>
       </w:r>
@@ -767,10 +799,12 @@
         <w:t xml:space="preserve">    process_cam2 = </w:t>
       </w:r>
       <w:proofErr w:type="spellStart"/>
+      <w:proofErr w:type="gramStart"/>
       <w:r>
         <w:t>subprocess.Popen</w:t>
       </w:r>
       <w:proofErr w:type="spellEnd"/>
+      <w:proofErr w:type="gramEnd"/>
       <w:r>
         <w:t>(command_cam2, shell=True)</w:t>
       </w:r>
@@ -820,16 +854,24 @@
         <w:pStyle w:val="Subtitle"/>
       </w:pPr>
       <w:r>
-        <w:t xml:space="preserve">    print("Automated recording started for both webcams...")</w:t>
-      </w:r>
-    </w:p>
-    <w:p>
-      <w:pPr>
-        <w:pStyle w:val="Subtitle"/>
-      </w:pPr>
-      <w:r>
         <w:t xml:space="preserve">    </w:t>
       </w:r>
+      <w:proofErr w:type="gramStart"/>
+      <w:r>
+        <w:t>print(</w:t>
+      </w:r>
+      <w:proofErr w:type="gramEnd"/>
+      <w:r>
+        <w:t>"Automated recording started for both webcams...")</w:t>
+      </w:r>
+    </w:p>
+    <w:p>
+      <w:pPr>
+        <w:pStyle w:val="Subtitle"/>
+      </w:pPr>
+      <w:r>
+        <w:t xml:space="preserve">    </w:t>
+      </w:r>
     </w:p>
     <w:p>
       <w:pPr>
@@ -847,10 +889,12 @@
         <w:t xml:space="preserve">    </w:t>
       </w:r>
       <w:proofErr w:type="spellStart"/>
+      <w:proofErr w:type="gramStart"/>
       <w:r>
         <w:t>time.sleep</w:t>
       </w:r>
       <w:proofErr w:type="spellEnd"/>
+      <w:proofErr w:type="gramEnd"/>
       <w:r>
         <w:t>(300)</w:t>
       </w:r>
@@ -872,7 +916,15 @@
     </w:p>
     <w:p>
       <w:r>
-        <w:t xml:space="preserve">Basic algo done for now, so moving to 3d mount real quick: Planning to use </w:t>
+        <w:t xml:space="preserve">Basic algo done for now, so moving to 3d mount </w:t>
+      </w:r>
+      <w:proofErr w:type="gramStart"/>
+      <w:r>
+        <w:t>real</w:t>
+      </w:r>
+      <w:proofErr w:type="gramEnd"/>
+      <w:r>
+        <w:t xml:space="preserve"> quick: Planning to use </w:t>
       </w:r>
       <w:proofErr w:type="spellStart"/>
       <w:r>
@@ -913,7 +965,15 @@
         <w:t>fps</w:t>
       </w:r>
       <w:r>
-        <w:t xml:space="preserve"> at 8 bit </w:t>
+        <w:t xml:space="preserve"> at </w:t>
+      </w:r>
+      <w:proofErr w:type="gramStart"/>
+      <w:r>
+        <w:t>8 bit</w:t>
+      </w:r>
+      <w:proofErr w:type="gramEnd"/>
+      <w:r>
+        <w:t xml:space="preserve"> </w:t>
       </w:r>
       <w:proofErr w:type="spellStart"/>
       <w:r>
@@ -942,10 +1002,22 @@
         </w:rPr>
       </w:pPr>
       <w:r>
-        <w:t xml:space="preserve">There will be </w:t>
-      </w:r>
-      <w:r>
-        <w:t>12 picture, and 2 x 30 second video every hour. Thus: 12MB + 2 x 30 x 12</w:t>
+        <w:t xml:space="preserve">There will </w:t>
+      </w:r>
+      <w:r>
+        <w:rPr>
+          <w:highlight w:val="yellow"/>
+        </w:rPr>
+        <w:t xml:space="preserve">be </w:t>
+      </w:r>
+      <w:r>
+        <w:rPr>
+          <w:highlight w:val="yellow"/>
+        </w:rPr>
+        <w:t>12 picture, and 2 x 30 second video every hour</w:t>
+      </w:r>
+      <w:r>
+        <w:t>. Thus: 12MB + 2 x 30 x 12</w:t>
       </w:r>
       <w:r>
         <w:t xml:space="preserve">MB x </w:t>
@@ -960,16 +1032,38 @@
         <w:t xml:space="preserve"> 11532 MB which is around</w:t>
       </w:r>
       <w:r>
-        <w:t xml:space="preserve"> 11.532GB. Thus, </w:t>
-      </w:r>
-      <w:r>
-        <w:t xml:space="preserve"> every week 11.532GB x 7 = </w:t>
+        <w:t xml:space="preserve"> 11.532GB. </w:t>
+      </w:r>
+      <w:proofErr w:type="gramStart"/>
+      <w:r>
+        <w:t xml:space="preserve">Thus, </w:t>
+      </w:r>
+      <w:r>
+        <w:t xml:space="preserve"> every</w:t>
+      </w:r>
+      <w:proofErr w:type="gramEnd"/>
+      <w:r>
+        <w:t xml:space="preserve"> week 11.532GB x 7 = </w:t>
       </w:r>
       <w:r>
         <w:rPr>
           <w:lang w:val="en-GB"/>
         </w:rPr>
-        <w:t>~80.724GB  is used, which means weekly backup and data transfer is needed. This is pretty ideal.</w:t>
+        <w:t xml:space="preserve">~80.724GB  is used, which means weekly backup and data transfer is needed. This is </w:t>
+      </w:r>
+      <w:proofErr w:type="gramStart"/>
+      <w:r>
+        <w:rPr>
+          <w:lang w:val="en-GB"/>
+        </w:rPr>
+        <w:t>pretty ideal</w:t>
+      </w:r>
+      <w:proofErr w:type="gramEnd"/>
+      <w:r>
+        <w:rPr>
+          <w:lang w:val="en-GB"/>
+        </w:rPr>
+        <w:t>.</w:t>
       </w:r>
     </w:p>
     <w:p>
@@ -1145,13 +1239,18 @@
       </w:r>
       <w:proofErr w:type="spellEnd"/>
       <w:r>
-        <w:t xml:space="preserve"> disconnected  </w:t>
+        <w:t xml:space="preserve"> </w:t>
+      </w:r>
+      <w:proofErr w:type="gramStart"/>
+      <w:r>
+        <w:t xml:space="preserve">disconnected  </w:t>
       </w:r>
       <w:proofErr w:type="spellStart"/>
       <w:r>
         <w:t>ie</w:t>
       </w:r>
       <w:proofErr w:type="spellEnd"/>
+      <w:proofErr w:type="gramEnd"/>
       <w:r>
         <w:t xml:space="preserve"> </w:t>
       </w:r>
@@ -1260,15 +1359,23 @@
         <w:t>/status</w:t>
       </w:r>
       <w:r>
-        <w:t xml:space="preserve"> s</w:t>
-      </w:r>
-      <w:proofErr w:type="spellStart"/>
-      <w:r>
-        <w:t>tereo_lifelog</w:t>
-      </w:r>
-      <w:proofErr w:type="spellEnd"/>
-      <w:r>
-        <w:t xml:space="preserve"> in order to refresh, start</w:t>
+        <w:t xml:space="preserve"> </w:t>
+      </w:r>
+      <w:proofErr w:type="spellStart"/>
+      <w:r>
+        <w:t>stereo_lifelog</w:t>
+      </w:r>
+      <w:proofErr w:type="spellEnd"/>
+      <w:r>
+        <w:t xml:space="preserve"> </w:t>
+      </w:r>
+      <w:proofErr w:type="gramStart"/>
+      <w:r>
+        <w:t>in order to</w:t>
+      </w:r>
+      <w:proofErr w:type="gramEnd"/>
+      <w:r>
+        <w:t xml:space="preserve"> refresh, start</w:t>
       </w:r>
       <w:r>
         <w:t xml:space="preserve">, </w:t>
@@ -1293,14 +1400,27 @@
       <w:r>
         <w:t xml:space="preserve">in pocket, it overheats I think, tomorrow, try very fast instead of ultrafast and see if it </w:t>
       </w:r>
-      <w:r>
-        <w:t xml:space="preserve">heat </w:t>
+      <w:proofErr w:type="gramStart"/>
+      <w:r>
+        <w:t>heat</w:t>
+      </w:r>
+      <w:proofErr w:type="gramEnd"/>
+      <w:r>
+        <w:t xml:space="preserve"> </w:t>
       </w:r>
       <w:r>
         <w:t>throttles.</w:t>
       </w:r>
       <w:r>
-        <w:t xml:space="preserve"> NVM it overheats but don’t cause frame drops I think!</w:t>
+        <w:t xml:space="preserve"> </w:t>
+      </w:r>
+      <w:proofErr w:type="gramStart"/>
+      <w:r>
+        <w:t>NVM</w:t>
+      </w:r>
+      <w:proofErr w:type="gramEnd"/>
+      <w:r>
+        <w:t xml:space="preserve"> it overheats but don’t cause frame drops I think!</w:t>
       </w:r>
     </w:p>
     <w:p>
@@ -1308,10 +1428,12 @@
         <w:t xml:space="preserve">-ss 1 (skip 1 frame also needed for video so better thumbnail </w:t>
       </w:r>
       <w:proofErr w:type="spellStart"/>
+      <w:proofErr w:type="gramStart"/>
       <w:r>
         <w:t>ie</w:t>
       </w:r>
       <w:proofErr w:type="spellEnd"/>
+      <w:proofErr w:type="gramEnd"/>
       <w:r>
         <w:t xml:space="preserve"> 1</w:t>
       </w:r>
@@ -1333,7 +1455,15 @@
         <w:t xml:space="preserve">or very fast preset </w:t>
       </w:r>
       <w:r>
-        <w:t>or being indoor/lowlight cause stuttering/flickering(frame skipped?)</w:t>
+        <w:t>or being indoor/lowlight cause stuttering/</w:t>
+      </w:r>
+      <w:proofErr w:type="gramStart"/>
+      <w:r>
+        <w:t>flickering(</w:t>
+      </w:r>
+      <w:proofErr w:type="gramEnd"/>
+      <w:r>
+        <w:t>frame skipped?)</w:t>
       </w:r>
     </w:p>
     <w:p>
@@ -2013,6 +2143,7 @@
   <w:style w:type="character" w:default="1" w:styleId="DefaultParagraphFont">
     <w:name w:val="Default Paragraph Font"/>
     <w:uiPriority w:val="1"/>
+    <w:semiHidden/>
     <w:unhideWhenUsed/>
   </w:style>
   <w:style w:type="table" w:default="1" w:styleId="TableNormal">

</xml_diff>

<commit_message>
added video fmetadata filter and raspicam option in algo script
</commit_message>
<xml_diff>
--- a/Software_Algorithm/Logbook.docx
+++ b/Software_Algorithm/Logbook.docx
@@ -114,13 +114,8 @@
         </w:numPr>
       </w:pPr>
       <w:r>
-        <w:t xml:space="preserve">Micro HDMI to HDMI cable adapter for monitor display to check video stream </w:t>
-      </w:r>
-      <w:proofErr w:type="gramStart"/>
-      <w:r>
-        <w:t>quality</w:t>
-      </w:r>
-      <w:proofErr w:type="gramEnd"/>
+        <w:t>Micro HDMI to HDMI cable adapter for monitor display to check video stream quality</w:t>
+      </w:r>
     </w:p>
     <w:p>
       <w:pPr>
@@ -270,15 +265,7 @@
         <w:t>recording</w:t>
       </w:r>
       <w:r>
-        <w:t xml:space="preserve"> </w:t>
-      </w:r>
-      <w:proofErr w:type="gramStart"/>
-      <w:r>
-        <w:t>both camera</w:t>
-      </w:r>
-      <w:proofErr w:type="gramEnd"/>
-      <w:r>
-        <w:t xml:space="preserve"> concurrently, results into </w:t>
+        <w:t xml:space="preserve"> both camera concurrently, results into </w:t>
       </w:r>
       <w:r>
         <w:t>24</w:t>
@@ -476,26 +463,16 @@
         <w:pStyle w:val="Subtitle"/>
       </w:pPr>
       <w:r>
-        <w:t xml:space="preserve">import </w:t>
-      </w:r>
-      <w:proofErr w:type="gramStart"/>
-      <w:r>
-        <w:t>subprocess</w:t>
-      </w:r>
-      <w:proofErr w:type="gramEnd"/>
-    </w:p>
-    <w:p>
-      <w:pPr>
-        <w:pStyle w:val="Subtitle"/>
-      </w:pPr>
-      <w:r>
-        <w:t xml:space="preserve">import </w:t>
-      </w:r>
-      <w:proofErr w:type="gramStart"/>
-      <w:r>
-        <w:t>time</w:t>
-      </w:r>
-      <w:proofErr w:type="gramEnd"/>
+        <w:t>import subprocess</w:t>
+      </w:r>
+    </w:p>
+    <w:p>
+      <w:pPr>
+        <w:pStyle w:val="Subtitle"/>
+      </w:pPr>
+      <w:r>
+        <w:t>import time</w:t>
+      </w:r>
     </w:p>
     <w:p>
       <w:pPr>
@@ -539,18 +516,13 @@
       </w:r>
       <w:proofErr w:type="spellEnd"/>
       <w:r>
-        <w:t>(</w:t>
-      </w:r>
-      <w:proofErr w:type="gramStart"/>
-      <w:r>
-        <w:t>).</w:t>
+        <w:t>().</w:t>
       </w:r>
       <w:proofErr w:type="spellStart"/>
       <w:r>
         <w:t>strftime</w:t>
       </w:r>
       <w:proofErr w:type="spellEnd"/>
-      <w:proofErr w:type="gramEnd"/>
       <w:r>
         <w:t>("%</w:t>
       </w:r>
@@ -763,12 +735,10 @@
         <w:t xml:space="preserve">    # Run the commands using </w:t>
       </w:r>
       <w:proofErr w:type="spellStart"/>
-      <w:proofErr w:type="gramStart"/>
       <w:r>
         <w:t>subprocess.Popen</w:t>
       </w:r>
       <w:proofErr w:type="spellEnd"/>
-      <w:proofErr w:type="gramEnd"/>
       <w:r>
         <w:t>() to start each process</w:t>
       </w:r>
@@ -781,12 +751,10 @@
         <w:t xml:space="preserve">    process_cam0 = </w:t>
       </w:r>
       <w:proofErr w:type="spellStart"/>
-      <w:proofErr w:type="gramStart"/>
       <w:r>
         <w:t>subprocess.Popen</w:t>
       </w:r>
       <w:proofErr w:type="spellEnd"/>
-      <w:proofErr w:type="gramEnd"/>
       <w:r>
         <w:t>(command_cam0, shell=True)</w:t>
       </w:r>
@@ -799,12 +767,10 @@
         <w:t xml:space="preserve">    process_cam2 = </w:t>
       </w:r>
       <w:proofErr w:type="spellStart"/>
-      <w:proofErr w:type="gramStart"/>
       <w:r>
         <w:t>subprocess.Popen</w:t>
       </w:r>
       <w:proofErr w:type="spellEnd"/>
-      <w:proofErr w:type="gramEnd"/>
       <w:r>
         <w:t>(command_cam2, shell=True)</w:t>
       </w:r>
@@ -854,15 +820,23 @@
         <w:pStyle w:val="Subtitle"/>
       </w:pPr>
       <w:r>
+        <w:t xml:space="preserve">    print("Automated recording started for both webcams...")</w:t>
+      </w:r>
+    </w:p>
+    <w:p>
+      <w:pPr>
+        <w:pStyle w:val="Subtitle"/>
+      </w:pPr>
+      <w:r>
         <w:t xml:space="preserve">    </w:t>
       </w:r>
-      <w:proofErr w:type="gramStart"/>
-      <w:r>
-        <w:t>print(</w:t>
-      </w:r>
-      <w:proofErr w:type="gramEnd"/>
-      <w:r>
-        <w:t>"Automated recording started for both webcams...")</w:t>
+    </w:p>
+    <w:p>
+      <w:pPr>
+        <w:pStyle w:val="Subtitle"/>
+      </w:pPr>
+      <w:r>
+        <w:t xml:space="preserve">    # Wait for 5 minutes before capturing the next set of videos</w:t>
       </w:r>
     </w:p>
     <w:p>
@@ -872,29 +846,11 @@
       <w:r>
         <w:t xml:space="preserve">    </w:t>
       </w:r>
-    </w:p>
-    <w:p>
-      <w:pPr>
-        <w:pStyle w:val="Subtitle"/>
-      </w:pPr>
-      <w:r>
-        <w:t xml:space="preserve">    # Wait for 5 minutes before capturing the next set of videos</w:t>
-      </w:r>
-    </w:p>
-    <w:p>
-      <w:pPr>
-        <w:pStyle w:val="Subtitle"/>
-      </w:pPr>
-      <w:r>
-        <w:t xml:space="preserve">    </w:t>
-      </w:r>
-      <w:proofErr w:type="spellStart"/>
-      <w:proofErr w:type="gramStart"/>
+      <w:proofErr w:type="spellStart"/>
       <w:r>
         <w:t>time.sleep</w:t>
       </w:r>
       <w:proofErr w:type="spellEnd"/>
-      <w:proofErr w:type="gramEnd"/>
       <w:r>
         <w:t>(300)</w:t>
       </w:r>
@@ -916,15 +872,7 @@
     </w:p>
     <w:p>
       <w:r>
-        <w:t xml:space="preserve">Basic algo done for now, so moving to 3d mount </w:t>
-      </w:r>
-      <w:proofErr w:type="gramStart"/>
-      <w:r>
-        <w:t>real</w:t>
-      </w:r>
-      <w:proofErr w:type="gramEnd"/>
-      <w:r>
-        <w:t xml:space="preserve"> quick: Planning to use </w:t>
+        <w:t xml:space="preserve">Basic algo done for now, so moving to 3d mount real quick: Planning to use </w:t>
       </w:r>
       <w:proofErr w:type="spellStart"/>
       <w:r>
@@ -965,15 +913,7 @@
         <w:t>fps</w:t>
       </w:r>
       <w:r>
-        <w:t xml:space="preserve"> at </w:t>
-      </w:r>
-      <w:proofErr w:type="gramStart"/>
-      <w:r>
-        <w:t>8 bit</w:t>
-      </w:r>
-      <w:proofErr w:type="gramEnd"/>
-      <w:r>
-        <w:t xml:space="preserve"> </w:t>
+        <w:t xml:space="preserve"> at 8 bit </w:t>
       </w:r>
       <w:proofErr w:type="spellStart"/>
       <w:r>
@@ -1002,22 +942,10 @@
         </w:rPr>
       </w:pPr>
       <w:r>
-        <w:t xml:space="preserve">There will </w:t>
-      </w:r>
-      <w:r>
-        <w:rPr>
-          <w:highlight w:val="yellow"/>
-        </w:rPr>
-        <w:t xml:space="preserve">be </w:t>
-      </w:r>
-      <w:r>
-        <w:rPr>
-          <w:highlight w:val="yellow"/>
-        </w:rPr>
-        <w:t>12 picture, and 2 x 30 second video every hour</w:t>
-      </w:r>
-      <w:r>
-        <w:t>. Thus: 12MB + 2 x 30 x 12</w:t>
+        <w:t xml:space="preserve">There will be </w:t>
+      </w:r>
+      <w:r>
+        <w:t>12 picture, and 2 x 30 second video every hour. Thus: 12MB + 2 x 30 x 12</w:t>
       </w:r>
       <w:r>
         <w:t xml:space="preserve">MB x </w:t>
@@ -1032,38 +960,16 @@
         <w:t xml:space="preserve"> 11532 MB which is around</w:t>
       </w:r>
       <w:r>
-        <w:t xml:space="preserve"> 11.532GB. </w:t>
-      </w:r>
-      <w:proofErr w:type="gramStart"/>
-      <w:r>
-        <w:t xml:space="preserve">Thus, </w:t>
-      </w:r>
-      <w:r>
-        <w:t xml:space="preserve"> every</w:t>
-      </w:r>
-      <w:proofErr w:type="gramEnd"/>
-      <w:r>
-        <w:t xml:space="preserve"> week 11.532GB x 7 = </w:t>
+        <w:t xml:space="preserve"> 11.532GB. Thus, </w:t>
+      </w:r>
+      <w:r>
+        <w:t xml:space="preserve"> every week 11.532GB x 7 = </w:t>
       </w:r>
       <w:r>
         <w:rPr>
           <w:lang w:val="en-GB"/>
         </w:rPr>
-        <w:t xml:space="preserve">~80.724GB  is used, which means weekly backup and data transfer is needed. This is </w:t>
-      </w:r>
-      <w:proofErr w:type="gramStart"/>
-      <w:r>
-        <w:rPr>
-          <w:lang w:val="en-GB"/>
-        </w:rPr>
-        <w:t>pretty ideal</w:t>
-      </w:r>
-      <w:proofErr w:type="gramEnd"/>
-      <w:r>
-        <w:rPr>
-          <w:lang w:val="en-GB"/>
-        </w:rPr>
-        <w:t>.</w:t>
+        <w:t>~80.724GB  is used, which means weekly backup and data transfer is needed. This is pretty ideal.</w:t>
       </w:r>
     </w:p>
     <w:p>
@@ -1239,18 +1145,13 @@
       </w:r>
       <w:proofErr w:type="spellEnd"/>
       <w:r>
-        <w:t xml:space="preserve"> </w:t>
-      </w:r>
-      <w:proofErr w:type="gramStart"/>
-      <w:r>
-        <w:t xml:space="preserve">disconnected  </w:t>
+        <w:t xml:space="preserve"> disconnected  </w:t>
       </w:r>
       <w:proofErr w:type="spellStart"/>
       <w:r>
         <w:t>ie</w:t>
       </w:r>
       <w:proofErr w:type="spellEnd"/>
-      <w:proofErr w:type="gramEnd"/>
       <w:r>
         <w:t xml:space="preserve"> </w:t>
       </w:r>
@@ -1359,23 +1260,15 @@
         <w:t>/status</w:t>
       </w:r>
       <w:r>
-        <w:t xml:space="preserve"> </w:t>
-      </w:r>
-      <w:proofErr w:type="spellStart"/>
-      <w:r>
-        <w:t>stereo_lifelog</w:t>
-      </w:r>
-      <w:proofErr w:type="spellEnd"/>
-      <w:r>
-        <w:t xml:space="preserve"> </w:t>
-      </w:r>
-      <w:proofErr w:type="gramStart"/>
-      <w:r>
-        <w:t>in order to</w:t>
-      </w:r>
-      <w:proofErr w:type="gramEnd"/>
-      <w:r>
-        <w:t xml:space="preserve"> refresh, start</w:t>
+        <w:t xml:space="preserve"> s</w:t>
+      </w:r>
+      <w:proofErr w:type="spellStart"/>
+      <w:r>
+        <w:t>tereo_lifelog</w:t>
+      </w:r>
+      <w:proofErr w:type="spellEnd"/>
+      <w:r>
+        <w:t xml:space="preserve"> in order to refresh, start</w:t>
       </w:r>
       <w:r>
         <w:t xml:space="preserve">, </w:t>
@@ -1400,27 +1293,14 @@
       <w:r>
         <w:t xml:space="preserve">in pocket, it overheats I think, tomorrow, try very fast instead of ultrafast and see if it </w:t>
       </w:r>
-      <w:proofErr w:type="gramStart"/>
-      <w:r>
-        <w:t>heat</w:t>
-      </w:r>
-      <w:proofErr w:type="gramEnd"/>
-      <w:r>
-        <w:t xml:space="preserve"> </w:t>
+      <w:r>
+        <w:t xml:space="preserve">heat </w:t>
       </w:r>
       <w:r>
         <w:t>throttles.</w:t>
       </w:r>
       <w:r>
-        <w:t xml:space="preserve"> </w:t>
-      </w:r>
-      <w:proofErr w:type="gramStart"/>
-      <w:r>
-        <w:t>NVM</w:t>
-      </w:r>
-      <w:proofErr w:type="gramEnd"/>
-      <w:r>
-        <w:t xml:space="preserve"> it overheats but don’t cause frame drops I think!</w:t>
+        <w:t xml:space="preserve"> NVM it overheats but don’t cause frame drops I think!</w:t>
       </w:r>
     </w:p>
     <w:p>
@@ -1428,12 +1308,10 @@
         <w:t xml:space="preserve">-ss 1 (skip 1 frame also needed for video so better thumbnail </w:t>
       </w:r>
       <w:proofErr w:type="spellStart"/>
-      <w:proofErr w:type="gramStart"/>
       <w:r>
         <w:t>ie</w:t>
       </w:r>
       <w:proofErr w:type="spellEnd"/>
-      <w:proofErr w:type="gramEnd"/>
       <w:r>
         <w:t xml:space="preserve"> 1</w:t>
       </w:r>
@@ -1455,15 +1333,7 @@
         <w:t xml:space="preserve">or very fast preset </w:t>
       </w:r>
       <w:r>
-        <w:t>or being indoor/lowlight cause stuttering/</w:t>
-      </w:r>
-      <w:proofErr w:type="gramStart"/>
-      <w:r>
-        <w:t>flickering(</w:t>
-      </w:r>
-      <w:proofErr w:type="gramEnd"/>
-      <w:r>
-        <w:t>frame skipped?)</w:t>
+        <w:t>or being indoor/lowlight cause stuttering/flickering(frame skipped?)</w:t>
       </w:r>
     </w:p>
     <w:p>
@@ -2143,7 +2013,6 @@
   <w:style w:type="character" w:default="1" w:styleId="DefaultParagraphFont">
     <w:name w:val="Default Paragraph Font"/>
     <w:uiPriority w:val="1"/>
-    <w:semiHidden/>
     <w:unhideWhenUsed/>
   </w:style>
   <w:style w:type="table" w:default="1" w:styleId="TableNormal">

</xml_diff>